<commit_message>
finalize proposal - final version of the proposal set into a zip file - setup of code structure
</commit_message>
<xml_diff>
--- a/readings/zusammenfassungen_readings.docx
+++ b/readings/zusammenfassungen_readings.docx
@@ -17,8 +17,6 @@
         </w:rPr>
         <w:t>Hokamp</w:t>
       </w:r>
-      <w:bookmarkStart w:id="0" w:name="_GoBack"/>
-      <w:bookmarkEnd w:id="0"/>
       <w:proofErr w:type="spellEnd"/>
       <w:r>
         <w:rPr>
@@ -282,6 +280,201 @@
         <w:t xml:space="preserve"> which is more efficient compared to the usual linear of exponential complexity with respect to the number of constraints.</w:t>
       </w:r>
     </w:p>
+    <w:p/>
+    <w:p/>
+    <w:p/>
+    <w:p>
+      <w:pPr>
+        <w:rPr>
+          <w:b/>
+          <w:u w:val="single"/>
+        </w:rPr>
+      </w:pPr>
+      <w:proofErr w:type="spellStart"/>
+      <w:r>
+        <w:rPr>
+          <w:b/>
+          <w:u w:val="single"/>
+        </w:rPr>
+        <w:t>Neural</w:t>
+      </w:r>
+      <w:proofErr w:type="spellEnd"/>
+      <w:r>
+        <w:rPr>
+          <w:b/>
+          <w:u w:val="single"/>
+        </w:rPr>
+        <w:t xml:space="preserve"> Machine Translation of Rare Words with </w:t>
+      </w:r>
+      <w:proofErr w:type="spellStart"/>
+      <w:r>
+        <w:rPr>
+          <w:b/>
+          <w:u w:val="single"/>
+        </w:rPr>
+        <w:t>Subword</w:t>
+      </w:r>
+      <w:proofErr w:type="spellEnd"/>
+      <w:r>
+        <w:rPr>
+          <w:b/>
+          <w:u w:val="single"/>
+        </w:rPr>
+        <w:t xml:space="preserve"> Units </w:t>
+      </w:r>
+    </w:p>
+    <w:p>
+      <w:pPr>
+        <w:rPr>
+          <w:b/>
+          <w:u w:val="single"/>
+        </w:rPr>
+      </w:pPr>
+      <w:r>
+        <w:rPr>
+          <w:b/>
+          <w:u w:val="single"/>
+        </w:rPr>
+        <w:t xml:space="preserve">Rico </w:t>
+      </w:r>
+      <w:proofErr w:type="spellStart"/>
+      <w:r>
+        <w:rPr>
+          <w:b/>
+          <w:u w:val="single"/>
+        </w:rPr>
+        <w:t>Sennrich</w:t>
+      </w:r>
+      <w:proofErr w:type="spellEnd"/>
+      <w:r>
+        <w:rPr>
+          <w:b/>
+          <w:u w:val="single"/>
+        </w:rPr>
+        <w:t xml:space="preserve"> and Barry Haddow and Alexandra Birch</w:t>
+      </w:r>
+    </w:p>
+    <w:p>
+      <w:pPr>
+        <w:pStyle w:val="Listenabsatz"/>
+        <w:numPr>
+          <w:ilvl w:val="0"/>
+          <w:numId w:val="2"/>
+        </w:numPr>
+      </w:pPr>
+    </w:p>
+    <w:p>
+      <w:pPr>
+        <w:pStyle w:val="Listenabsatz"/>
+        <w:numPr>
+          <w:ilvl w:val="0"/>
+          <w:numId w:val="2"/>
+        </w:numPr>
+      </w:pPr>
+      <w:r>
+        <w:t>Addresses the problem of rare word translation within a neural network</w:t>
+      </w:r>
+    </w:p>
+    <w:p>
+      <w:pPr>
+        <w:pStyle w:val="Listenabsatz"/>
+        <w:numPr>
+          <w:ilvl w:val="0"/>
+          <w:numId w:val="2"/>
+        </w:numPr>
+      </w:pPr>
+      <w:r>
+        <w:t xml:space="preserve">Propose the idea of </w:t>
+      </w:r>
+      <w:proofErr w:type="spellStart"/>
+      <w:r>
+        <w:t>subword</w:t>
+      </w:r>
+      <w:proofErr w:type="spellEnd"/>
+      <w:r>
+        <w:t xml:space="preserve"> (compounds of a word) e.g. “</w:t>
+      </w:r>
+      <w:proofErr w:type="spellStart"/>
+      <w:r>
+        <w:t>Abwasser|behandlungs|</w:t>
+      </w:r>
+      <w:proofErr w:type="gramStart"/>
+      <w:r>
+        <w:t>anlange</w:t>
+      </w:r>
+      <w:proofErr w:type="spellEnd"/>
+      <w:r>
+        <w:t>”</w:t>
+      </w:r>
+      <w:r>
+        <w:t xml:space="preserve"> </w:t>
+      </w:r>
+      <w:r>
+        <w:t xml:space="preserve"> where</w:t>
+      </w:r>
+      <w:proofErr w:type="gramEnd"/>
+      <w:r>
+        <w:t xml:space="preserve"> </w:t>
+      </w:r>
+      <w:proofErr w:type="spellStart"/>
+      <w:r>
+        <w:t>subwords</w:t>
+      </w:r>
+      <w:proofErr w:type="spellEnd"/>
+      <w:r>
+        <w:t xml:space="preserve"> have more meaning as the whole word, especially consider the whole word will not be in the vocabulary.</w:t>
+      </w:r>
+    </w:p>
+    <w:p>
+      <w:pPr>
+        <w:pStyle w:val="Listenabsatz"/>
+        <w:numPr>
+          <w:ilvl w:val="0"/>
+          <w:numId w:val="2"/>
+        </w:numPr>
+      </w:pPr>
+      <w:r>
+        <w:sym w:font="Wingdings" w:char="F0E8"/>
+      </w:r>
+      <w:r>
+        <w:t xml:space="preserve">NMT models which operate on the level of </w:t>
+      </w:r>
+      <w:proofErr w:type="spellStart"/>
+      <w:r>
+        <w:t>subword</w:t>
+      </w:r>
+      <w:proofErr w:type="spellEnd"/>
+      <w:r>
+        <w:t xml:space="preserve"> units </w:t>
+      </w:r>
+    </w:p>
+    <w:p>
+      <w:pPr>
+        <w:pStyle w:val="Listenabsatz"/>
+        <w:numPr>
+          <w:ilvl w:val="1"/>
+          <w:numId w:val="2"/>
+        </w:numPr>
+      </w:pPr>
+      <w:r>
+        <w:t>Makes the process simpler</w:t>
+      </w:r>
+    </w:p>
+    <w:p>
+      <w:pPr>
+        <w:pStyle w:val="Listenabsatz"/>
+        <w:numPr>
+          <w:ilvl w:val="1"/>
+          <w:numId w:val="2"/>
+        </w:numPr>
+      </w:pPr>
+      <w:r>
+        <w:t>Better accuracy for translation of rare words compared to large-vocabulary models</w:t>
+      </w:r>
+      <w:bookmarkStart w:id="0" w:name="_GoBack"/>
+      <w:bookmarkEnd w:id="0"/>
+    </w:p>
+    <w:p/>
     <w:sectPr>
       <w:pgSz w:w="11900" w:h="16840"/>
       <w:pgMar w:top="1417" w:right="1417" w:bottom="1134" w:left="1417" w:header="708" w:footer="708" w:gutter="0"/>
@@ -297,7 +490,7 @@
   <w:abstractNum w:abstractNumId="0" w15:restartNumberingAfterBreak="0">
     <w:nsid w:val="01F2558F"/>
     <w:multiLevelType w:val="hybridMultilevel"/>
-    <w:tmpl w:val="0F5A63A8"/>
+    <w:tmpl w:val="2AC659FC"/>
     <w:lvl w:ilvl="0" w:tplc="04070001">
       <w:start w:val="1"/>
       <w:numFmt w:val="bullet"/>
@@ -310,7 +503,7 @@
         <w:rFonts w:ascii="Symbol" w:hAnsi="Symbol" w:hint="default"/>
       </w:rPr>
     </w:lvl>
-    <w:lvl w:ilvl="1" w:tplc="04070003" w:tentative="1">
+    <w:lvl w:ilvl="1" w:tplc="04070003">
       <w:start w:val="1"/>
       <w:numFmt w:val="bullet"/>
       <w:lvlText w:val="o"/>
@@ -964,6 +1157,21 @@
       <w:contextualSpacing/>
     </w:pPr>
   </w:style>
+  <w:style w:type="paragraph" w:styleId="StandardWeb">
+    <w:name w:val="Normal (Web)"/>
+    <w:basedOn w:val="Standard"/>
+    <w:uiPriority w:val="99"/>
+    <w:semiHidden/>
+    <w:unhideWhenUsed/>
+    <w:rsid w:val="002A48A5"/>
+    <w:pPr>
+      <w:spacing w:before="100" w:beforeAutospacing="1" w:after="100" w:afterAutospacing="1"/>
+    </w:pPr>
+    <w:rPr>
+      <w:rFonts w:ascii="Times New Roman" w:eastAsia="Times New Roman" w:hAnsi="Times New Roman" w:cs="Times New Roman"/>
+      <w:lang w:val="de-CH" w:eastAsia="de-DE"/>
+    </w:rPr>
+  </w:style>
 </w:styles>
 </file>
 

</xml_diff>